<commit_message>
Update document with new diagram
</commit_message>
<xml_diff>
--- a/Management/Sprint 0.docx
+++ b/Management/Sprint 0.docx
@@ -33,18 +33,41 @@
         <w:jc w:val="center"/>
       </w:pPr>
       <w:r>
-        <w:t>Version 1.0</w:t>
+        <w:t>Version 1.1</w:t>
+      </w:r>
+    </w:p>
+    <w:p>
+      <w:pPr>
+        <w:pStyle w:val="BodyText"/>
+        <w:jc w:val="center"/>
+      </w:pPr>
+      <w:r>
+        <w:t xml:space="preserve">By Charles </w:t>
+      </w:r>
+      <w:proofErr w:type="spellStart"/>
+      <w:r>
+        <w:t>Aylward</w:t>
+      </w:r>
+      <w:proofErr w:type="spellEnd"/>
+    </w:p>
+    <w:p>
+      <w:pPr>
+        <w:pStyle w:val="BodyText"/>
+        <w:jc w:val="center"/>
+      </w:pPr>
+      <w:r>
+        <w:t>(Updated: 04/05/2019)</w:t>
       </w:r>
     </w:p>
     <w:p/>
     <w:p>
       <w:pPr>
         <w:sectPr>
-          <w:headerReference w:type="default" r:id="rId7"/>
-          <w:footerReference w:type="even" r:id="rId8"/>
-          <w:footerReference w:type="default" r:id="rId9"/>
-          <w:headerReference w:type="first" r:id="rId10"/>
-          <w:footerReference w:type="first" r:id="rId11"/>
+          <w:headerReference w:type="default" r:id="rId8"/>
+          <w:footerReference w:type="even" r:id="rId9"/>
+          <w:footerReference w:type="default" r:id="rId10"/>
+          <w:headerReference w:type="first" r:id="rId11"/>
+          <w:footerReference w:type="first" r:id="rId12"/>
           <w:pgSz w:w="12240" w:h="15840" w:code="1"/>
           <w:pgMar w:top="1440" w:right="1800" w:bottom="1440" w:left="1800" w:header="960" w:footer="965" w:gutter="0"/>
           <w:pgNumType w:start="1"/>
@@ -114,15 +137,7 @@
         <w:ind w:left="360"/>
       </w:pPr>
       <w:r>
-        <w:t xml:space="preserve">The customer would like an on-line system to take in building details for analysis. </w:t>
-      </w:r>
-      <w:proofErr w:type="spellStart"/>
-      <w:r>
-        <w:t>CrowSoft</w:t>
-      </w:r>
-      <w:proofErr w:type="spellEnd"/>
-      <w:r>
-        <w:t xml:space="preserve"> is an engineering and tech company. The product that they wish to market is </w:t>
+        <w:t xml:space="preserve">The customer would like an on-line system to take in building details for analysis. CrowSoft is an engineering and tech company. The product that they wish to market is </w:t>
       </w:r>
       <w:proofErr w:type="spellStart"/>
       <w:r>
@@ -168,13 +183,8 @@
       <w:r>
         <w:t xml:space="preserve"> (Refer to : </w:t>
       </w:r>
-      <w:proofErr w:type="spellStart"/>
-      <w:r>
-        <w:t>CrowSoft</w:t>
-      </w:r>
-      <w:proofErr w:type="spellEnd"/>
-      <w:r>
-        <w:t xml:space="preserve"> Agile </w:t>
+      <w:r>
+        <w:t xml:space="preserve">CrowSoft Agile </w:t>
       </w:r>
       <w:proofErr w:type="spellStart"/>
       <w:r>
@@ -321,7 +331,7 @@
                     </pic:cNvPicPr>
                   </pic:nvPicPr>
                   <pic:blipFill>
-                    <a:blip r:embed="rId12" cstate="print"/>
+                    <a:blip r:embed="rId13" cstate="print"/>
                     <a:srcRect/>
                     <a:stretch>
                       <a:fillRect/>
@@ -469,23 +479,7 @@
           <w:b/>
           <w:i/>
         </w:rPr>
-        <w:t xml:space="preserve">Refer to: </w:t>
-      </w:r>
-      <w:proofErr w:type="spellStart"/>
-      <w:r>
-        <w:rPr>
-          <w:b/>
-          <w:i/>
-        </w:rPr>
-        <w:t>CrowSoft</w:t>
-      </w:r>
-      <w:proofErr w:type="spellEnd"/>
-      <w:r>
-        <w:rPr>
-          <w:b/>
-          <w:i/>
-        </w:rPr>
-        <w:t xml:space="preserve"> functional non functional requirements.docx </w:t>
+        <w:t xml:space="preserve">Refer to: CrowSoft functional non functional requirements.docx </w:t>
       </w:r>
       <w:r>
         <w:rPr>
@@ -764,7 +758,7 @@
                     </pic:cNvPicPr>
                   </pic:nvPicPr>
                   <pic:blipFill>
-                    <a:blip r:embed="rId13" cstate="print"/>
+                    <a:blip r:embed="rId14" cstate="print"/>
                     <a:srcRect/>
                     <a:stretch>
                       <a:fillRect/>
@@ -1161,7 +1155,7 @@
                     </pic:cNvPicPr>
                   </pic:nvPicPr>
                   <pic:blipFill>
-                    <a:blip r:embed="rId14" cstate="print"/>
+                    <a:blip r:embed="rId15" cstate="print"/>
                     <a:srcRect/>
                     <a:stretch>
                       <a:fillRect/>
@@ -1211,29 +1205,35 @@
     </w:p>
     <w:p>
       <w:r>
-        <w:rPr>
-          <w:noProof/>
-          <w:lang w:val="en-IE" w:eastAsia="en-IE"/>
-        </w:rPr>
         <w:drawing>
           <wp:inline distT="0" distB="0" distL="0" distR="0">
-            <wp:extent cx="5486400" cy="2232025"/>
+            <wp:extent cx="5486400" cy="2961835"/>
             <wp:effectExtent l="19050" t="0" r="0" b="0"/>
-            <wp:docPr id="5" name="Picture 7"/>
-            <wp:cNvGraphicFramePr>
-              <a:graphicFrameLocks xmlns:a="http://schemas.openxmlformats.org/drawingml/2006/main" noChangeAspect="1"/>
-            </wp:cNvGraphicFramePr>
+            <wp:docPr id="12" name="Picture 12" descr="F:\CrowSoft\Environments.jpg">
+              <a:extLst xmlns:a="http://schemas.openxmlformats.org/drawingml/2006/main">
+                <a:ext uri="{FF2B5EF4-FFF2-40B4-BE49-F238E27FC236}">
+                  <a16:creationId xmlns="" xmlns:p="http://schemas.openxmlformats.org/presentationml/2006/main" xmlns:a16="http://schemas.microsoft.com/office/drawing/2014/main" xmlns:lc="http://schemas.openxmlformats.org/drawingml/2006/lockedCanvas" id="{2207CE9E-BBD6-433D-95A5-21CA744596F8}"/>
+                </a:ext>
+              </a:extLst>
+            </wp:docPr>
+            <wp:cNvGraphicFramePr/>
             <a:graphic xmlns:a="http://schemas.openxmlformats.org/drawingml/2006/main">
               <a:graphicData uri="http://schemas.openxmlformats.org/drawingml/2006/picture">
                 <pic:pic xmlns:pic="http://schemas.openxmlformats.org/drawingml/2006/picture">
                   <pic:nvPicPr>
-                    <pic:cNvPr id="0" name="Picture 7"/>
+                    <pic:cNvPr id="15" name="Picture 3" descr="F:\CrowSoft\Environments.jpg">
+                      <a:extLst>
+                        <a:ext uri="{FF2B5EF4-FFF2-40B4-BE49-F238E27FC236}">
+                          <a16:creationId xmlns="" xmlns:p="http://schemas.openxmlformats.org/presentationml/2006/main" xmlns:a16="http://schemas.microsoft.com/office/drawing/2014/main" xmlns:lc="http://schemas.openxmlformats.org/drawingml/2006/lockedCanvas" id="{2207CE9E-BBD6-433D-95A5-21CA744596F8}"/>
+                        </a:ext>
+                      </a:extLst>
+                    </pic:cNvPr>
                     <pic:cNvPicPr>
                       <a:picLocks noChangeAspect="1" noChangeArrowheads="1"/>
                     </pic:cNvPicPr>
                   </pic:nvPicPr>
                   <pic:blipFill>
-                    <a:blip r:embed="rId15" cstate="print"/>
+                    <a:blip r:embed="rId16" cstate="print"/>
                     <a:srcRect/>
                     <a:stretch>
                       <a:fillRect/>
@@ -1242,18 +1242,12 @@
                   <pic:spPr bwMode="auto">
                     <a:xfrm>
                       <a:off x="0" y="0"/>
-                      <a:ext cx="5486400" cy="2232025"/>
+                      <a:ext cx="5486400" cy="2961835"/>
                     </a:xfrm>
                     <a:prstGeom prst="rect">
                       <a:avLst/>
                     </a:prstGeom>
                     <a:noFill/>
-                    <a:ln w="9525">
-                      <a:noFill/>
-                      <a:miter lim="800000"/>
-                      <a:headEnd/>
-                      <a:tailEnd/>
-                    </a:ln>
                   </pic:spPr>
                 </pic:pic>
               </a:graphicData>
@@ -1263,9 +1257,9 @@
       </w:r>
     </w:p>
     <w:sectPr>
-      <w:headerReference w:type="even" r:id="rId16"/>
-      <w:headerReference w:type="default" r:id="rId17"/>
-      <w:headerReference w:type="first" r:id="rId18"/>
+      <w:headerReference w:type="even" r:id="rId17"/>
+      <w:headerReference w:type="default" r:id="rId18"/>
+      <w:headerReference w:type="first" r:id="rId19"/>
       <w:type w:val="continuous"/>
       <w:pgSz w:w="12240" w:h="15840" w:code="1"/>
       <w:pgMar w:top="1440" w:right="1800" w:bottom="1440" w:left="1800" w:header="720" w:footer="965" w:gutter="0"/>
@@ -1328,7 +1322,7 @@
         <w:rStyle w:val="PageNumber"/>
         <w:noProof/>
       </w:rPr>
-      <w:t>2</w:t>
+      <w:t>4</w:t>
     </w:r>
     <w:r>
       <w:rPr>
@@ -1377,7 +1371,7 @@
         <w:rStyle w:val="PageNumber"/>
         <w:noProof/>
       </w:rPr>
-      <w:t>3</w:t>
+      <w:t>5</w:t>
     </w:r>
     <w:r>
       <w:rPr>
@@ -2397,7 +2391,6 @@
   <w:style w:type="character" w:default="1" w:styleId="DefaultParagraphFont">
     <w:name w:val="Default Paragraph Font"/>
     <w:uiPriority w:val="1"/>
-    <w:semiHidden/>
     <w:unhideWhenUsed/>
   </w:style>
   <w:style w:type="table" w:default="1" w:styleId="TableNormal">
@@ -2943,6 +2936,29 @@
     <w:basedOn w:val="DefaultParagraphFont"/>
     <w:link w:val="BalloonText"/>
     <w:rsid w:val="00FB16BF"/>
+    <w:rPr>
+      <w:rFonts w:ascii="Tahoma" w:hAnsi="Tahoma" w:cs="Tahoma"/>
+      <w:sz w:val="16"/>
+      <w:szCs w:val="16"/>
+      <w:lang w:val="en-US" w:eastAsia="en-US"/>
+    </w:rPr>
+  </w:style>
+  <w:style w:type="paragraph" w:styleId="DocumentMap">
+    <w:name w:val="Document Map"/>
+    <w:basedOn w:val="Normal"/>
+    <w:link w:val="DocumentMapChar"/>
+    <w:rsid w:val="00165853"/>
+    <w:rPr>
+      <w:rFonts w:ascii="Tahoma" w:hAnsi="Tahoma" w:cs="Tahoma"/>
+      <w:sz w:val="16"/>
+      <w:szCs w:val="16"/>
+    </w:rPr>
+  </w:style>
+  <w:style w:type="character" w:customStyle="1" w:styleId="DocumentMapChar">
+    <w:name w:val="Document Map Char"/>
+    <w:basedOn w:val="DefaultParagraphFont"/>
+    <w:link w:val="DocumentMap"/>
+    <w:rsid w:val="00165853"/>
     <w:rPr>
       <w:rFonts w:ascii="Tahoma" w:hAnsi="Tahoma" w:cs="Tahoma"/>
       <w:sz w:val="16"/>
@@ -3234,4 +3250,16 @@
   <a:objectDefaults/>
   <a:extraClrSchemeLst/>
 </a:theme>
+</file>
+
+<file path=customXml/item1.xml><?xml version="1.0" encoding="utf-8"?>
+<b:Sources xmlns:b="http://schemas.openxmlformats.org/officeDocument/2006/bibliography" xmlns="http://schemas.openxmlformats.org/officeDocument/2006/bibliography" SelectedStyle="\APA.XSL" StyleName="APA Fifth Edition"/>
+</file>
+
+<file path=customXml/itemProps1.xml><?xml version="1.0" encoding="utf-8"?>
+<ds:datastoreItem xmlns:ds="http://schemas.openxmlformats.org/officeDocument/2006/customXml" ds:itemID="{43DC02C0-E815-4289-971B-1266FA22E393}">
+  <ds:schemaRefs>
+    <ds:schemaRef ds:uri="http://schemas.openxmlformats.org/officeDocument/2006/bibliography"/>
+  </ds:schemaRefs>
+</ds:datastoreItem>
 </file>
</xml_diff>